<commit_message>
Alteração para o original
</commit_message>
<xml_diff>
--- a/Template_TCC.docx
+++ b/Template_TCC.docx
@@ -204,6 +204,13 @@
           <w:sz w:val="24"/>
         </w:rPr>
         <w:t>Rafael Prata Lima</w:t>
+      </w:r>
+      <w:r>
+        <w:rPr>
+          <w:rFonts w:ascii="Times New Roman" w:eastAsia="Times New Roman" w:hAnsi="Times New Roman" w:cs="Times New Roman"/>
+          <w:sz w:val="24"/>
+        </w:rPr>
+        <w:t xml:space="preserve"> Gurgel</w:t>
       </w:r>
     </w:p>
     <w:p>
@@ -5460,7 +5467,6 @@
           <w:i/>
           <w:sz w:val="24"/>
         </w:rPr>
-        <w:lastRenderedPageBreak/>
         <w:t>Comandos</w:t>
       </w:r>
     </w:p>
@@ -8491,14 +8497,7 @@
               <w:rPr>
                 <w:rFonts w:ascii="Calibri" w:eastAsia="Calibri" w:hAnsi="Calibri" w:cs="Calibri"/>
               </w:rPr>
-              <w:t xml:space="preserve">Nome de </w:t>
-            </w:r>
-            <w:r>
-              <w:rPr>
-                <w:rFonts w:ascii="Calibri" w:eastAsia="Calibri" w:hAnsi="Calibri" w:cs="Calibri"/>
-              </w:rPr>
-              <w:lastRenderedPageBreak/>
-              <w:t>login do usuário</w:t>
+              <w:t>Nome de login do usuário</w:t>
             </w:r>
           </w:p>
         </w:tc>
@@ -8529,15 +8528,7 @@
               <w:rPr>
                 <w:rFonts w:ascii="Calibri" w:eastAsia="Calibri" w:hAnsi="Calibri" w:cs="Calibri"/>
               </w:rPr>
-              <w:lastRenderedPageBreak/>
-              <w:t xml:space="preserve">Texto de 8 </w:t>
-            </w:r>
-            <w:r>
-              <w:rPr>
-                <w:rFonts w:ascii="Calibri" w:eastAsia="Calibri" w:hAnsi="Calibri" w:cs="Calibri"/>
-              </w:rPr>
-              <w:lastRenderedPageBreak/>
-              <w:t xml:space="preserve">até </w:t>
+              <w:t xml:space="preserve">Texto de 8 até </w:t>
             </w:r>
             <w:r>
               <w:rPr>
@@ -8574,7 +8565,6 @@
               <w:rPr>
                 <w:rFonts w:ascii="Calibri" w:eastAsia="Calibri" w:hAnsi="Calibri" w:cs="Calibri"/>
               </w:rPr>
-              <w:lastRenderedPageBreak/>
               <w:t>Alfanumérico</w:t>
             </w:r>
           </w:p>
@@ -11367,14 +11357,7 @@
               <w:rPr>
                 <w:rFonts w:ascii="Calibri" w:eastAsia="Calibri" w:hAnsi="Calibri" w:cs="Calibri"/>
               </w:rPr>
-              <w:t xml:space="preserve">O status em que se encontra o leito (vago, </w:t>
-            </w:r>
-            <w:r>
-              <w:rPr>
-                <w:rFonts w:ascii="Calibri" w:eastAsia="Calibri" w:hAnsi="Calibri" w:cs="Calibri"/>
-              </w:rPr>
-              <w:lastRenderedPageBreak/>
-              <w:t>ocupado, etc)</w:t>
+              <w:t>O status em que se encontra o leito (vago, ocupado, etc)</w:t>
             </w:r>
           </w:p>
         </w:tc>
@@ -11405,7 +11388,6 @@
               <w:rPr>
                 <w:rFonts w:ascii="Calibri" w:eastAsia="Calibri" w:hAnsi="Calibri" w:cs="Calibri"/>
               </w:rPr>
-              <w:lastRenderedPageBreak/>
               <w:t>-</w:t>
             </w:r>
           </w:p>
@@ -14360,7 +14342,6 @@
           <w:b/>
           <w:sz w:val="24"/>
         </w:rPr>
-        <w:lastRenderedPageBreak/>
         <w:t>Interface de usuário &lt;</w:t>
       </w:r>
       <w:r>
@@ -15939,7 +15920,6 @@
               <w:rPr>
                 <w:rFonts w:ascii="Calibri" w:eastAsia="Calibri" w:hAnsi="Calibri" w:cs="Calibri"/>
               </w:rPr>
-              <w:lastRenderedPageBreak/>
               <w:t>6</w:t>
             </w:r>
           </w:p>
@@ -16831,7 +16811,6 @@
           <w:b/>
           <w:sz w:val="24"/>
         </w:rPr>
-        <w:lastRenderedPageBreak/>
         <w:t>Interface de usuário &lt;</w:t>
       </w:r>
       <w:r>
@@ -17481,7 +17460,6 @@
               <w:rPr>
                 <w:rFonts w:ascii="Calibri" w:eastAsia="Calibri" w:hAnsi="Calibri" w:cs="Calibri"/>
               </w:rPr>
-              <w:lastRenderedPageBreak/>
               <w:t>2</w:t>
             </w:r>
           </w:p>
@@ -20494,14 +20472,7 @@
               <w:rPr>
                 <w:rFonts w:ascii="Calibri" w:eastAsia="Calibri" w:hAnsi="Calibri" w:cs="Calibri"/>
               </w:rPr>
-              <w:t xml:space="preserve">Estado da endereço </w:t>
-            </w:r>
-            <w:r>
-              <w:rPr>
-                <w:rFonts w:ascii="Calibri" w:eastAsia="Calibri" w:hAnsi="Calibri" w:cs="Calibri"/>
-              </w:rPr>
-              <w:lastRenderedPageBreak/>
-              <w:t>residencial do paciente</w:t>
+              <w:t>Estado da endereço residencial do paciente</w:t>
             </w:r>
           </w:p>
         </w:tc>
@@ -20532,7 +20503,6 @@
               <w:rPr>
                 <w:rFonts w:ascii="Calibri" w:eastAsia="Calibri" w:hAnsi="Calibri" w:cs="Calibri"/>
               </w:rPr>
-              <w:lastRenderedPageBreak/>
               <w:t>-</w:t>
             </w:r>
           </w:p>
@@ -21953,7 +21923,6 @@
           <w:b/>
           <w:sz w:val="24"/>
         </w:rPr>
-        <w:lastRenderedPageBreak/>
         <w:t>Interface de usuário &lt;</w:t>
       </w:r>
       <w:r>
@@ -23501,14 +23470,7 @@
               <w:rPr>
                 <w:rFonts w:ascii="Calibri" w:eastAsia="Calibri" w:hAnsi="Calibri" w:cs="Calibri"/>
               </w:rPr>
-              <w:t xml:space="preserve">. O leito ocupado pelo paciente será novamente disponível e o status do pedido de </w:t>
-            </w:r>
-            <w:r>
-              <w:rPr>
-                <w:rFonts w:ascii="Calibri" w:eastAsia="Calibri" w:hAnsi="Calibri" w:cs="Calibri"/>
-              </w:rPr>
-              <w:lastRenderedPageBreak/>
-              <w:t>internação alterado.</w:t>
+              <w:t>. O leito ocupado pelo paciente será novamente disponível e o status do pedido de internação alterado.</w:t>
             </w:r>
           </w:p>
         </w:tc>
@@ -23539,7 +23501,6 @@
               <w:rPr>
                 <w:rFonts w:ascii="Calibri" w:eastAsia="Calibri" w:hAnsi="Calibri" w:cs="Calibri"/>
               </w:rPr>
-              <w:lastRenderedPageBreak/>
               <w:t>Dados válidos informados</w:t>
             </w:r>
           </w:p>
@@ -24704,7 +24665,6 @@
           <w:i/>
           <w:sz w:val="24"/>
         </w:rPr>
-        <w:lastRenderedPageBreak/>
         <w:t>Comandos</w:t>
       </w:r>
     </w:p>
@@ -26106,7 +26066,6 @@
               <w:rPr>
                 <w:rFonts w:ascii="Calibri" w:eastAsia="Calibri" w:hAnsi="Calibri" w:cs="Calibri"/>
               </w:rPr>
-              <w:lastRenderedPageBreak/>
               <w:t>consulta</w:t>
             </w:r>
           </w:p>
@@ -26138,7 +26097,6 @@
               <w:rPr>
                 <w:rFonts w:ascii="Calibri" w:eastAsia="Calibri" w:hAnsi="Calibri" w:cs="Calibri"/>
               </w:rPr>
-              <w:lastRenderedPageBreak/>
               <w:t>-</w:t>
             </w:r>
           </w:p>
@@ -27369,7 +27327,6 @@
           <w:b/>
           <w:sz w:val="24"/>
         </w:rPr>
-        <w:lastRenderedPageBreak/>
         <w:t xml:space="preserve">Caso de uso </w:t>
       </w:r>
       <w:r>
@@ -28367,7 +28324,6 @@
           <w:b/>
           <w:sz w:val="24"/>
         </w:rPr>
-        <w:lastRenderedPageBreak/>
         <w:t xml:space="preserve">Caso de uso </w:t>
       </w:r>
       <w:r>
@@ -29567,7 +29523,6 @@
               <w:rPr>
                 <w:rFonts w:ascii="Calibri" w:eastAsia="Calibri" w:hAnsi="Calibri" w:cs="Calibri"/>
               </w:rPr>
-              <w:lastRenderedPageBreak/>
               <w:t>O sistema reserva um leito para o pedido de internação gerado;</w:t>
             </w:r>
           </w:p>
@@ -30579,7 +30534,6 @@
           <w:b/>
           <w:sz w:val="24"/>
         </w:rPr>
-        <w:lastRenderedPageBreak/>
         <w:t>Caso de uso Consultar Agenda</w:t>
       </w:r>
     </w:p>
@@ -31507,7 +31461,6 @@
           <w:i/>
           <w:sz w:val="24"/>
         </w:rPr>
-        <w:lastRenderedPageBreak/>
         <w:t>Fluxo alternativo</w:t>
       </w:r>
     </w:p>
@@ -32557,7 +32510,6 @@
           <w:noProof/>
           <w:sz w:val="28"/>
         </w:rPr>
-        <w:lastRenderedPageBreak/>
         <w:drawing>
           <wp:anchor distT="0" distB="0" distL="114300" distR="114300" simplePos="0" relativeHeight="251657728" behindDoc="1" locked="0" layoutInCell="1" allowOverlap="1" wp14:anchorId="652B3284" wp14:editId="58BF2EB5">
             <wp:simplePos x="0" y="0"/>
@@ -32688,7 +32640,6 @@
           <w:i/>
           <w:sz w:val="28"/>
         </w:rPr>
-        <w:lastRenderedPageBreak/>
         <w:t>Modelo Entidade-Relacionamento</w:t>
       </w:r>
     </w:p>
@@ -32833,7 +32784,6 @@
           <w:noProof/>
           <w:sz w:val="28"/>
         </w:rPr>
-        <w:lastRenderedPageBreak/>
         <w:drawing>
           <wp:anchor distT="0" distB="0" distL="114300" distR="114300" simplePos="0" relativeHeight="251659776" behindDoc="1" locked="0" layoutInCell="1" allowOverlap="1" wp14:anchorId="4F1B3479" wp14:editId="61B8DDFF">
             <wp:simplePos x="0" y="0"/>
@@ -34387,14 +34337,7 @@
               <w:rPr>
                 <w:rFonts w:ascii="Calibri" w:eastAsia="Calibri" w:hAnsi="Calibri" w:cs="Calibri"/>
               </w:rPr>
-              <w:t xml:space="preserve">que o mesmo já </w:t>
-            </w:r>
-            <w:r>
-              <w:rPr>
-                <w:rFonts w:ascii="Calibri" w:eastAsia="Calibri" w:hAnsi="Calibri" w:cs="Calibri"/>
-              </w:rPr>
-              <w:lastRenderedPageBreak/>
-              <w:t>esteja previamente cadastrado</w:t>
+              <w:t>que o mesmo já esteja previamente cadastrado</w:t>
             </w:r>
           </w:p>
         </w:tc>
@@ -34430,7 +34373,6 @@
               <w:rPr>
                 <w:rFonts w:ascii="Calibri" w:eastAsia="Calibri" w:hAnsi="Calibri" w:cs="Calibri"/>
               </w:rPr>
-              <w:lastRenderedPageBreak/>
               <w:t>O sistema deverá validar a existência do leito</w:t>
             </w:r>
             <w:r>
@@ -34463,7 +34405,6 @@
               <w:rPr>
                 <w:rFonts w:ascii="Calibri" w:eastAsia="Calibri" w:hAnsi="Calibri" w:cs="Calibri"/>
               </w:rPr>
-              <w:lastRenderedPageBreak/>
               <w:t>E</w:t>
             </w:r>
             <w:r>
@@ -34571,7 +34512,6 @@
               <w:rPr>
                 <w:rFonts w:ascii="Calibri" w:eastAsia="Calibri" w:hAnsi="Calibri" w:cs="Calibri"/>
               </w:rPr>
-              <w:lastRenderedPageBreak/>
               <w:t>7</w:t>
             </w:r>
           </w:p>
@@ -35584,14 +35524,7 @@
               <w:rPr>
                 <w:rFonts w:ascii="Calibri" w:eastAsia="Calibri" w:hAnsi="Calibri" w:cs="Calibri"/>
               </w:rPr>
-              <w:t xml:space="preserve"> para </w:t>
-            </w:r>
-            <w:r>
-              <w:rPr>
-                <w:rFonts w:ascii="Calibri" w:eastAsia="Calibri" w:hAnsi="Calibri" w:cs="Calibri"/>
-              </w:rPr>
-              <w:lastRenderedPageBreak/>
-              <w:t>consultar a agenda</w:t>
+              <w:t xml:space="preserve"> para consultar a agenda</w:t>
             </w:r>
           </w:p>
           <w:p>
@@ -35653,7 +35586,6 @@
               <w:rPr>
                 <w:rFonts w:ascii="Calibri" w:eastAsia="Calibri" w:hAnsi="Calibri" w:cs="Calibri"/>
               </w:rPr>
-              <w:lastRenderedPageBreak/>
               <w:t xml:space="preserve">A </w:t>
             </w:r>
             <w:r>
@@ -35666,14 +35598,7 @@
               <w:rPr>
                 <w:rFonts w:ascii="Calibri" w:eastAsia="Calibri" w:hAnsi="Calibri" w:cs="Calibri"/>
               </w:rPr>
-              <w:t xml:space="preserve"> médica deverá ser registrada </w:t>
-            </w:r>
-            <w:r>
-              <w:rPr>
-                <w:rFonts w:ascii="Calibri" w:eastAsia="Calibri" w:hAnsi="Calibri" w:cs="Calibri"/>
-              </w:rPr>
-              <w:lastRenderedPageBreak/>
-              <w:t>no sistema para o paciente e médico informados</w:t>
+              <w:t xml:space="preserve"> médica deverá ser registrada no sistema para o paciente e médico informados</w:t>
             </w:r>
           </w:p>
           <w:p>
@@ -35752,7 +35677,6 @@
               <w:rPr>
                 <w:rFonts w:ascii="Calibri" w:eastAsia="Calibri" w:hAnsi="Calibri" w:cs="Calibri"/>
               </w:rPr>
-              <w:lastRenderedPageBreak/>
               <w:t>12</w:t>
             </w:r>
           </w:p>
@@ -36176,14 +36100,7 @@
               <w:rPr>
                 <w:rFonts w:ascii="Calibri" w:eastAsia="Calibri" w:hAnsi="Calibri" w:cs="Calibri"/>
               </w:rPr>
-              <w:t xml:space="preserve">Fornecer data/horario </w:t>
-            </w:r>
-            <w:r>
-              <w:rPr>
-                <w:rFonts w:ascii="Calibri" w:eastAsia="Calibri" w:hAnsi="Calibri" w:cs="Calibri"/>
-              </w:rPr>
-              <w:lastRenderedPageBreak/>
-              <w:t xml:space="preserve">disponíveis para </w:t>
+              <w:t xml:space="preserve">Fornecer data/horario disponíveis para </w:t>
             </w:r>
             <w:r>
               <w:rPr>
@@ -36231,7 +36148,6 @@
               <w:rPr>
                 <w:rFonts w:ascii="Calibri" w:eastAsia="Calibri" w:hAnsi="Calibri" w:cs="Calibri"/>
               </w:rPr>
-              <w:lastRenderedPageBreak/>
               <w:t>O exame laboratorial</w:t>
             </w:r>
             <w:r>
@@ -36262,14 +36178,7 @@
               <w:rPr>
                 <w:rFonts w:ascii="Calibri" w:eastAsia="Calibri" w:hAnsi="Calibri" w:cs="Calibri"/>
               </w:rPr>
-              <w:t xml:space="preserve"> </w:t>
-            </w:r>
-            <w:r>
-              <w:rPr>
-                <w:rFonts w:ascii="Calibri" w:eastAsia="Calibri" w:hAnsi="Calibri" w:cs="Calibri"/>
-              </w:rPr>
-              <w:lastRenderedPageBreak/>
-              <w:t>informados</w:t>
+              <w:t xml:space="preserve"> informados</w:t>
             </w:r>
           </w:p>
           <w:p>
@@ -36378,7 +36287,6 @@
               <w:rPr>
                 <w:rFonts w:ascii="Calibri" w:eastAsia="Calibri" w:hAnsi="Calibri" w:cs="Calibri"/>
               </w:rPr>
-              <w:lastRenderedPageBreak/>
               <w:t>14</w:t>
             </w:r>
           </w:p>
@@ -36815,14 +36723,7 @@
               <w:rPr>
                 <w:rFonts w:ascii="Calibri" w:eastAsia="Calibri" w:hAnsi="Calibri" w:cs="Calibri"/>
               </w:rPr>
-              <w:t xml:space="preserve">Deverá ser </w:t>
-            </w:r>
-            <w:r>
-              <w:rPr>
-                <w:rFonts w:ascii="Calibri" w:eastAsia="Calibri" w:hAnsi="Calibri" w:cs="Calibri"/>
-              </w:rPr>
-              <w:lastRenderedPageBreak/>
-              <w:t xml:space="preserve">exibido uma lista de opções de locais disponíveis para </w:t>
+              <w:t xml:space="preserve">Deverá ser exibido uma lista de opções de locais disponíveis para </w:t>
             </w:r>
             <w:r>
               <w:rPr>
@@ -36875,7 +36776,6 @@
               <w:rPr>
                 <w:rFonts w:ascii="Calibri" w:eastAsia="Calibri" w:hAnsi="Calibri" w:cs="Calibri"/>
               </w:rPr>
-              <w:lastRenderedPageBreak/>
               <w:t>16</w:t>
             </w:r>
           </w:p>

</xml_diff>